<commit_message>
v13 con catalogo funcional
</commit_message>
<xml_diff>
--- a/DIseño Informe.docx
+++ b/DIseño Informe.docx
@@ -1535,13 +1535,12 @@
         </w:rPr>
         <w:t xml:space="preserve">Secciones con tarjetas: cada bloque de contenido (Desarrollo web, Precios, Contacto) está enmarcado en un </w:t>
       </w:r>
-      <w:proofErr w:type="spellStart"/>
-      <w:r>
-        <w:rPr>
-          <w:rFonts w:ascii="Berlin Sans FB" w:hAnsi="Berlin Sans FB"/>
-          <w:lang w:val="es-CO"/>
-        </w:rPr>
-        <w:t>conta</w:t>
+      <w:r>
+        <w:rPr>
+          <w:rFonts w:ascii="Berlin Sans FB" w:hAnsi="Berlin Sans FB"/>
+          <w:lang w:val="es-CO"/>
+        </w:rPr>
+        <w:t>conte</w:t>
       </w:r>
       <w:r>
         <w:rPr>
@@ -1550,7 +1549,6 @@
         </w:rPr>
         <w:t>iner</w:t>
       </w:r>
-      <w:proofErr w:type="spellEnd"/>
       <w:r>
         <w:rPr>
           <w:rFonts w:ascii="Berlin Sans FB" w:hAnsi="Berlin Sans FB"/>
@@ -1586,7 +1584,16 @@
           <w:rFonts w:ascii="Berlin Sans FB" w:hAnsi="Berlin Sans FB"/>
           <w:lang w:val="es-CO"/>
         </w:rPr>
-        <w:t xml:space="preserve">e Esta sección la pensé para inicialmente dar información acerca del proyecto y luego dar parte a nuestros productos y servicios, aun no defino bien la parte de cómo lo hare si usare algo interactivo para que las personas se acerquen más a nosotros o si daré mas enfoque al diseño para tratar de captar la atención del publico </w:t>
+        <w:t>e Esta sección la pensé para inicialmente dar información acerca del proyecto y luego dar pa</w:t>
+      </w:r>
+      <w:bookmarkStart w:id="0" w:name="_GoBack"/>
+      <w:bookmarkEnd w:id="0"/>
+      <w:r>
+        <w:rPr>
+          <w:rFonts w:ascii="Berlin Sans FB" w:hAnsi="Berlin Sans FB"/>
+          <w:lang w:val="es-CO"/>
+        </w:rPr>
+        <w:t xml:space="preserve">rte a nuestros productos y servicios, aun no defino bien la parte de cómo lo hare si usare algo interactivo para que las personas se acerquen más a nosotros o si daré mas enfoque al diseño para tratar de captar la atención del publico </w:t>
       </w:r>
     </w:p>
     <w:p>
@@ -1760,6 +1767,7 @@
         <w:jc w:val="center"/>
         <w:rPr>
           <w:rFonts w:ascii="Berlin Sans FB" w:hAnsi="Berlin Sans FB"/>
+          <w:lang w:val="es-CO"/>
         </w:rPr>
       </w:pPr>
       <w:r>
@@ -1785,34 +1793,153 @@
         </w:rPr>
         <w:t xml:space="preserve">, y una base de datos (ej. </w:t>
       </w:r>
-      <w:r>
-        <w:rPr>
-          <w:rFonts w:ascii="Berlin Sans FB" w:hAnsi="Berlin Sans FB"/>
-        </w:rPr>
-        <w:t xml:space="preserve">MySQL/SQLite) para mane jar usurious y tickets de </w:t>
-      </w:r>
       <w:proofErr w:type="spellStart"/>
       <w:r>
         <w:rPr>
           <w:rFonts w:ascii="Berlin Sans FB" w:hAnsi="Berlin Sans FB"/>
-        </w:rPr>
-        <w:t>soporte</w:t>
+          <w:lang w:val="es-CO"/>
+        </w:rPr>
+        <w:t>MySQL</w:t>
       </w:r>
       <w:proofErr w:type="spellEnd"/>
-    </w:p>
-    <w:p>
-      <w:pPr>
-        <w:jc w:val="center"/>
-        <w:rPr>
-          <w:rFonts w:ascii="Berlin Sans FB" w:hAnsi="Berlin Sans FB"/>
-        </w:rPr>
-      </w:pPr>
-    </w:p>
-    <w:p>
-      <w:pPr>
-        <w:jc w:val="center"/>
-        <w:rPr>
-          <w:rFonts w:ascii="Berlin Sans FB" w:hAnsi="Berlin Sans FB"/>
+      <w:r>
+        <w:rPr>
+          <w:rFonts w:ascii="Berlin Sans FB" w:hAnsi="Berlin Sans FB"/>
+          <w:lang w:val="es-CO"/>
+        </w:rPr>
+        <w:t>/</w:t>
+      </w:r>
+      <w:proofErr w:type="spellStart"/>
+      <w:r>
+        <w:rPr>
+          <w:rFonts w:ascii="Berlin Sans FB" w:hAnsi="Berlin Sans FB"/>
+          <w:lang w:val="es-CO"/>
+        </w:rPr>
+        <w:t>SQLite</w:t>
+      </w:r>
+      <w:proofErr w:type="spellEnd"/>
+      <w:r>
+        <w:rPr>
+          <w:rFonts w:ascii="Berlin Sans FB" w:hAnsi="Berlin Sans FB"/>
+          <w:lang w:val="es-CO"/>
+        </w:rPr>
+        <w:t xml:space="preserve">) para mane </w:t>
+      </w:r>
+      <w:proofErr w:type="spellStart"/>
+      <w:r>
+        <w:rPr>
+          <w:rFonts w:ascii="Berlin Sans FB" w:hAnsi="Berlin Sans FB"/>
+          <w:lang w:val="es-CO"/>
+        </w:rPr>
+        <w:t>jar</w:t>
+      </w:r>
+      <w:proofErr w:type="spellEnd"/>
+      <w:r>
+        <w:rPr>
+          <w:rFonts w:ascii="Berlin Sans FB" w:hAnsi="Berlin Sans FB"/>
+          <w:lang w:val="es-CO"/>
+        </w:rPr>
+        <w:t xml:space="preserve"> </w:t>
+      </w:r>
+      <w:proofErr w:type="spellStart"/>
+      <w:r>
+        <w:rPr>
+          <w:rFonts w:ascii="Berlin Sans FB" w:hAnsi="Berlin Sans FB"/>
+          <w:lang w:val="es-CO"/>
+        </w:rPr>
+        <w:t>usurious</w:t>
+      </w:r>
+      <w:proofErr w:type="spellEnd"/>
+      <w:r>
+        <w:rPr>
+          <w:rFonts w:ascii="Berlin Sans FB" w:hAnsi="Berlin Sans FB"/>
+          <w:lang w:val="es-CO"/>
+        </w:rPr>
+        <w:t xml:space="preserve"> y tickets de soporte</w:t>
+      </w:r>
+    </w:p>
+    <w:p>
+      <w:pPr>
+        <w:jc w:val="center"/>
+        <w:rPr>
+          <w:rFonts w:ascii="Berlin Sans FB" w:hAnsi="Berlin Sans FB"/>
+          <w:lang w:val="es-CO"/>
+        </w:rPr>
+      </w:pPr>
+      <w:r>
+        <w:rPr>
+          <w:rFonts w:ascii="Berlin Sans FB" w:hAnsi="Berlin Sans FB"/>
+          <w:lang w:val="es-CO"/>
+        </w:rPr>
+        <w:t xml:space="preserve">Ahora mismo mi página web es una tienda con un servicio de registro de usuario con su </w:t>
+      </w:r>
+      <w:proofErr w:type="spellStart"/>
+      <w:r>
+        <w:rPr>
+          <w:rFonts w:ascii="Berlin Sans FB" w:hAnsi="Berlin Sans FB"/>
+          <w:lang w:val="es-CO"/>
+        </w:rPr>
+        <w:t>login</w:t>
+      </w:r>
+      <w:proofErr w:type="spellEnd"/>
+      <w:r>
+        <w:rPr>
+          <w:rFonts w:ascii="Berlin Sans FB" w:hAnsi="Berlin Sans FB"/>
+          <w:lang w:val="es-CO"/>
+        </w:rPr>
+        <w:t xml:space="preserve"> y posterior mente redirige a una página principal con descripción de la tienda sumándole un apartado para los </w:t>
+      </w:r>
+      <w:proofErr w:type="spellStart"/>
+      <w:proofErr w:type="gramStart"/>
+      <w:r>
+        <w:rPr>
+          <w:rFonts w:ascii="Berlin Sans FB" w:hAnsi="Berlin Sans FB"/>
+          <w:lang w:val="es-CO"/>
+        </w:rPr>
+        <w:t>catalogos</w:t>
+      </w:r>
+      <w:proofErr w:type="spellEnd"/>
+      <w:r>
+        <w:rPr>
+          <w:rFonts w:ascii="Berlin Sans FB" w:hAnsi="Berlin Sans FB"/>
+          <w:lang w:val="es-CO"/>
+        </w:rPr>
+        <w:t xml:space="preserve">  de</w:t>
+      </w:r>
+      <w:proofErr w:type="gramEnd"/>
+      <w:r>
+        <w:rPr>
+          <w:rFonts w:ascii="Berlin Sans FB" w:hAnsi="Berlin Sans FB"/>
+          <w:lang w:val="es-CO"/>
+        </w:rPr>
+        <w:t xml:space="preserve"> la bisutería , fragancias y un apartado para los servicios de software</w:t>
+      </w:r>
+    </w:p>
+    <w:p>
+      <w:pPr>
+        <w:jc w:val="center"/>
+        <w:rPr>
+          <w:rFonts w:ascii="Berlin Sans FB" w:hAnsi="Berlin Sans FB"/>
+          <w:u w:val="single"/>
+          <w:lang w:val="es-CO"/>
+        </w:rPr>
+      </w:pPr>
+    </w:p>
+    <w:p>
+      <w:pPr>
+        <w:jc w:val="center"/>
+        <w:rPr>
+          <w:rFonts w:ascii="Berlin Sans FB" w:hAnsi="Berlin Sans FB"/>
+          <w:lang w:val="es-CO"/>
+        </w:rPr>
+      </w:pPr>
+    </w:p>
+    <w:p>
+      <w:pPr>
+        <w:jc w:val="center"/>
+        <w:rPr>
+          <w:rFonts w:ascii="Berlin Sans FB" w:hAnsi="Berlin Sans FB"/>
+          <w:lang w:val="es-CO"/>
         </w:rPr>
       </w:pPr>
     </w:p>
@@ -1869,8 +1996,6 @@
         </w:rPr>
         <w:t xml:space="preserve"> para nuestros </w:t>
       </w:r>
-      <w:bookmarkStart w:id="0" w:name="_GoBack"/>
-      <w:bookmarkEnd w:id="0"/>
       <w:r>
         <w:rPr>
           <w:rFonts w:ascii="Bell MT" w:hAnsi="Bell MT"/>
@@ -2625,7 +2750,7 @@
 </file>
 
 <file path=customXml/itemProps1.xml><?xml version="1.0" encoding="utf-8"?>
-<ds:datastoreItem xmlns:ds="http://schemas.openxmlformats.org/officeDocument/2006/customXml" ds:itemID="{F1814853-967D-43CD-86B6-7237180C7A90}">
+<ds:datastoreItem xmlns:ds="http://schemas.openxmlformats.org/officeDocument/2006/customXml" ds:itemID="{6BCB27DD-9621-4DBB-9648-23700D3D7EAF}">
   <ds:schemaRefs>
     <ds:schemaRef ds:uri="http://schemas.openxmlformats.org/officeDocument/2006/bibliography"/>
   </ds:schemaRefs>

</xml_diff>